<commit_message>
added changes in resume
</commit_message>
<xml_diff>
--- a/Ajay_Kumar_Dwivedi.docx
+++ b/Ajay_Kumar_Dwivedi.docx
@@ -278,13 +278,7 @@
         <w:rPr>
           <w:rFonts w:cs="Calibri" w:cstheme="minorHAnsi"/>
         </w:rPr>
-        <w:t xml:space="preserve"> SQLServer, PostgreSQL, Grafana, SQLDiag, Azure Managed Instance, Flask, Git, AWS (RDS, EC2, Aurora), </w:t>
-      </w:r>
-      <w:r>
-        <w:rPr>
-          <w:rFonts w:cs="Calibri" w:cstheme="minorHAnsi"/>
-        </w:rPr>
-        <w:t>Azure (SQL Db, Managed Instance, VM)</w:t>
+        <w:t xml:space="preserve"> SQLServer, PostgreSQL, Grafana, SQLDiag, Azure Managed Instance, Flask, Git, AWS (RDS, EC2, Aurora), Azure (SQL Db, Managed Instance, VM)</w:t>
       </w:r>
     </w:p>
     <w:p>
@@ -2169,7 +2163,33 @@
           <w:spacing w:val="0"/>
           <w:sz w:val="23"/>
         </w:rPr>
-        <w:t>. Ready to bring expertise, innovation, and dedication to your organization.</w:t>
+        <w:t xml:space="preserve">. I help organisations build robust, fully automated infrastructure with PowerShell, </w:t>
+      </w:r>
+      <w:r>
+        <w:rPr>
+          <w:rFonts w:eastAsia="Microsoft JhengHei" w:cs="Calibri" w:ascii="Inter;sans-serif" w:hAnsi="Inter;sans-serif" w:cstheme="minorHAnsi"/>
+          <w:b w:val="false"/>
+          <w:i w:val="false"/>
+          <w:caps w:val="false"/>
+          <w:smallCaps w:val="false"/>
+          <w:color w:val="000000"/>
+          <w:spacing w:val="0"/>
+          <w:sz w:val="23"/>
+        </w:rPr>
+        <w:t>Python</w:t>
+      </w:r>
+      <w:r>
+        <w:rPr>
+          <w:rFonts w:eastAsia="Microsoft JhengHei" w:cs="Calibri" w:ascii="Inter;sans-serif" w:hAnsi="Inter;sans-serif" w:cstheme="minorHAnsi"/>
+          <w:b w:val="false"/>
+          <w:i w:val="false"/>
+          <w:caps w:val="false"/>
+          <w:smallCaps w:val="false"/>
+          <w:color w:val="000000"/>
+          <w:spacing w:val="0"/>
+          <w:sz w:val="23"/>
+        </w:rPr>
+        <w:t xml:space="preserve"> and Ansible.</w:t>
       </w:r>
     </w:p>
     <w:sectPr>

</xml_diff>